<commit_message>
Actualizacion en la monografia
</commit_message>
<xml_diff>
--- a/Monografia.docx
+++ b/Monografia.docx
@@ -398,31 +398,6 @@
           <w:lang w:val="es-AR"/>
         </w:rPr>
         <w:tab/>
-        <w:t xml:space="preserve">    </w:t>
-      </w:r>
-      <w:r>
-        <w:rPr>
-          <w:i/>
-          <w:sz w:val="36"/>
-          <w:lang w:val="es-AR"/>
-        </w:rPr>
-        <w:t>Romero Nataly Ayelen</w:t>
-      </w:r>
-      <w:r>
-        <w:rPr>
-          <w:i/>
-          <w:sz w:val="36"/>
-          <w:lang w:val="es-AR"/>
-        </w:rPr>
-        <w:tab/>
-      </w:r>
-      <w:r>
-        <w:rPr>
-          <w:i/>
-          <w:sz w:val="36"/>
-          <w:lang w:val="es-AR"/>
-        </w:rPr>
-        <w:tab/>
       </w:r>
     </w:p>
     <w:p>
@@ -1452,19 +1427,45 @@
     </w:p>
     <w:p>
       <w:pPr>
-        <w:rPr>
+        <w:ind w:left="720"/>
+        <w:rPr>
+          <w:color w:val="000000" w:themeColor="text1"/>
+          <w:sz w:val="28"/>
+          <w:lang w:val="es-AR"/>
+        </w:rPr>
+      </w:pPr>
+      <w:r>
+        <w:rPr>
+          <w:b/>
           <w:color w:val="0070C0"/>
           <w:sz w:val="28"/>
           <w:u w:val="single"/>
           <w:lang w:val="es-AR"/>
         </w:rPr>
-      </w:pPr>
+        <w:t>Algoritmo de ordenamiento interno:</w:t>
+      </w:r>
+      <w:r>
+        <w:rPr>
+          <w:b/>
+          <w:color w:val="0070C0"/>
+          <w:sz w:val="28"/>
+          <w:lang w:val="es-AR"/>
+        </w:rPr>
+        <w:t xml:space="preserve"> </w:t>
+      </w:r>
+      <w:r>
+        <w:rPr>
+          <w:color w:val="000000" w:themeColor="text1"/>
+          <w:sz w:val="28"/>
+          <w:lang w:val="es-AR"/>
+        </w:rPr>
+        <w:t>son aquellos que son manejados usando la memoria primaria, es decir la memoria de trabajo o memoria RAM.</w:t>
+      </w:r>
     </w:p>
     <w:p>
       <w:pPr>
         <w:ind w:left="720"/>
         <w:rPr>
-          <w:color w:val="000000" w:themeColor="text1"/>
           <w:sz w:val="28"/>
           <w:lang w:val="es-AR"/>
         </w:rPr>
@@ -1477,12 +1478,10 @@
           <w:u w:val="single"/>
           <w:lang w:val="es-AR"/>
         </w:rPr>
-        <w:t>Algoritmo de ordenamiento interno:</w:t>
-      </w:r>
-      <w:r>
-        <w:rPr>
-          <w:b/>
-          <w:color w:val="0070C0"/>
+        <w:t>Algoritmo de ordenamiento externo:</w:t>
+      </w:r>
+      <w:r>
+        <w:rPr>
           <w:sz w:val="28"/>
           <w:lang w:val="es-AR"/>
         </w:rPr>
@@ -1490,14 +1489,655 @@
       </w:r>
       <w:r>
         <w:rPr>
-          <w:color w:val="000000" w:themeColor="text1"/>
-          <w:sz w:val="28"/>
-          <w:lang w:val="es-AR"/>
-        </w:rPr>
-        <w:t>son aquellos que son manejados usando la memoria primaria, es decir la memoria de trabajo o memoria RAM.</w:t>
+          <w:sz w:val="28"/>
+          <w:lang w:val="es-AR"/>
+        </w:rPr>
+        <w:t>Es un término genérico para los algoritmos de ordenamiento que pueden manejar grandes cantidades de información. El ordenamiento externo se requiere cuando la información que se tiene que ordenar no cabe en la memoria principal de una computadora (típicamente la RAM) y un tipo de memoria más lenta (típicamente un disco duro) tien</w:t>
+      </w:r>
+      <w:r>
+        <w:rPr>
+          <w:sz w:val="28"/>
+          <w:lang w:val="es-AR"/>
+        </w:rPr>
+        <w:t>e que utilizarse en el proceso.</w:t>
+      </w:r>
+    </w:p>
+    <w:p>
+      <w:pPr>
+        <w:ind w:left="720"/>
+        <w:rPr>
+          <w:sz w:val="28"/>
+          <w:lang w:val="es-AR"/>
+        </w:rPr>
+      </w:pPr>
+    </w:p>
+    <w:p>
+      <w:pPr>
+        <w:rPr>
+          <w:color w:val="000000" w:themeColor="text1"/>
+          <w:sz w:val="28"/>
+          <w:lang w:val="es-AR"/>
+        </w:rPr>
+      </w:pPr>
+      <w:r>
+        <w:rPr>
+          <w:color w:val="000000" w:themeColor="text1"/>
+          <w:sz w:val="28"/>
+          <w:lang w:val="es-AR"/>
+        </w:rPr>
+        <w:t>Por el tiempo que tardan en realizar la ordenación, dadas entradas ya ordenadas o inversamente ordenadas</w:t>
+      </w:r>
+      <w:r>
+        <w:rPr>
+          <w:color w:val="000000" w:themeColor="text1"/>
+          <w:sz w:val="28"/>
+          <w:lang w:val="es-AR"/>
+        </w:rPr>
+        <w:t>:</w:t>
+      </w:r>
+    </w:p>
+    <w:p>
+      <w:pPr>
+        <w:rPr>
+          <w:color w:val="000000" w:themeColor="text1"/>
+          <w:sz w:val="28"/>
+          <w:lang w:val="es-AR"/>
+        </w:rPr>
+      </w:pPr>
+    </w:p>
+    <w:p>
+      <w:pPr>
+        <w:ind w:left="720"/>
+        <w:rPr>
+          <w:sz w:val="28"/>
+          <w:lang w:val="es-AR"/>
+        </w:rPr>
+      </w:pPr>
+      <w:r>
+        <w:rPr>
+          <w:b/>
+          <w:color w:val="0070C0"/>
+          <w:sz w:val="28"/>
+          <w:u w:val="single"/>
+          <w:lang w:val="es-AR"/>
+        </w:rPr>
+        <w:t>Algoritmos de ordenación natural:</w:t>
+      </w:r>
+      <w:r>
+        <w:rPr>
+          <w:lang w:val="es-AR"/>
+        </w:rPr>
+        <w:t xml:space="preserve"> </w:t>
+      </w:r>
+      <w:r>
+        <w:rPr>
+          <w:sz w:val="28"/>
+          <w:lang w:val="es-AR"/>
+        </w:rPr>
+        <w:t>Tarda lo mínimo posible cuando la entrada está ordenada.</w:t>
+      </w:r>
+    </w:p>
+    <w:p>
+      <w:pPr>
+        <w:ind w:left="720"/>
+        <w:rPr>
+          <w:sz w:val="28"/>
+          <w:lang w:val="es-AR"/>
+        </w:rPr>
+      </w:pPr>
+      <w:r>
+        <w:rPr>
+          <w:b/>
+          <w:color w:val="0070C0"/>
+          <w:sz w:val="28"/>
+          <w:u w:val="single"/>
+          <w:lang w:val="es-AR"/>
+        </w:rPr>
+        <w:t>Algoritmos de ordenación no natural:</w:t>
+      </w:r>
+      <w:r>
+        <w:rPr>
+          <w:lang w:val="es-AR"/>
+        </w:rPr>
+        <w:t xml:space="preserve"> </w:t>
+      </w:r>
+      <w:r>
+        <w:rPr>
+          <w:sz w:val="28"/>
+          <w:lang w:val="es-AR"/>
+        </w:rPr>
+        <w:t>Tarda lo mínimo posible cuando la entrada está inversamente ordenada.</w:t>
+      </w:r>
+    </w:p>
+    <w:p>
+      <w:pPr>
+        <w:ind w:left="720"/>
+        <w:rPr>
+          <w:sz w:val="28"/>
+          <w:lang w:val="es-AR"/>
+        </w:rPr>
+      </w:pPr>
+    </w:p>
+    <w:p>
+      <w:pPr>
+        <w:ind w:left="720"/>
+        <w:rPr>
+          <w:sz w:val="28"/>
+          <w:lang w:val="es-AR"/>
+        </w:rPr>
+      </w:pPr>
+    </w:p>
+    <w:p>
+      <w:pPr>
+        <w:ind w:left="720"/>
+        <w:rPr>
+          <w:sz w:val="28"/>
+          <w:lang w:val="es-AR"/>
+        </w:rPr>
+      </w:pPr>
+    </w:p>
+    <w:p>
+      <w:pPr>
+        <w:ind w:left="720"/>
+        <w:rPr>
+          <w:sz w:val="28"/>
+          <w:lang w:val="es-AR"/>
+        </w:rPr>
+      </w:pPr>
+    </w:p>
+    <w:p>
+      <w:pPr>
+        <w:ind w:left="720"/>
+        <w:rPr>
+          <w:sz w:val="28"/>
+          <w:lang w:val="es-AR"/>
+        </w:rPr>
+      </w:pPr>
+    </w:p>
+    <w:p>
+      <w:pPr>
+        <w:ind w:left="720"/>
+        <w:rPr>
+          <w:sz w:val="28"/>
+          <w:lang w:val="es-AR"/>
+        </w:rPr>
+      </w:pPr>
+    </w:p>
+    <w:p>
+      <w:pPr>
+        <w:ind w:left="720"/>
+        <w:rPr>
+          <w:sz w:val="28"/>
+          <w:lang w:val="es-AR"/>
+        </w:rPr>
+      </w:pPr>
+    </w:p>
+    <w:p>
+      <w:pPr>
+        <w:ind w:left="720"/>
+        <w:rPr>
+          <w:sz w:val="28"/>
+          <w:lang w:val="es-AR"/>
+        </w:rPr>
+      </w:pPr>
+    </w:p>
+    <w:p>
+      <w:pPr>
+        <w:ind w:left="720"/>
+        <w:rPr>
+          <w:sz w:val="28"/>
+          <w:lang w:val="es-AR"/>
+        </w:rPr>
+      </w:pPr>
+    </w:p>
+    <w:p>
+      <w:pPr>
+        <w:rPr>
+          <w:color w:val="0070C0"/>
+          <w:sz w:val="28"/>
+          <w:u w:val="single"/>
+          <w:lang w:val="es-AR"/>
+        </w:rPr>
+      </w:pPr>
+      <w:r>
+        <w:rPr>
+          <w:b/>
+          <w:color w:val="0070C0"/>
+          <w:sz w:val="28"/>
+          <w:lang w:val="es-AR"/>
+        </w:rPr>
+        <w:lastRenderedPageBreak/>
+        <w:t xml:space="preserve">3)a. </w:t>
       </w:r>
       <w:bookmarkStart w:id="0" w:name="_GoBack"/>
       <w:bookmarkEnd w:id="0"/>
+      <w:r>
+        <w:rPr>
+          <w:b/>
+          <w:color w:val="0070C0"/>
+          <w:sz w:val="28"/>
+          <w:lang w:val="es-AR"/>
+        </w:rPr>
+        <w:t>Método de ordenamiento de intercambio o burbuja mejorada:</w:t>
+      </w:r>
+      <w:r>
+        <w:rPr>
+          <w:sz w:val="28"/>
+          <w:lang w:val="es-AR"/>
+        </w:rPr>
+        <w:t xml:space="preserve"> </w:t>
+      </w:r>
+    </w:p>
+    <w:p>
+      <w:pPr>
+        <w:pStyle w:val="Prrafodelista"/>
+        <w:ind w:left="360"/>
+        <w:rPr>
+          <w:sz w:val="28"/>
+          <w:lang w:val="es-AR"/>
+        </w:rPr>
+      </w:pPr>
+      <w:r>
+        <w:rPr>
+          <w:sz w:val="28"/>
+          <w:lang w:val="es-AR"/>
+        </w:rPr>
+        <w:t xml:space="preserve">La Ordenación de burbuja (Bubble Sort en inglés) es un sencillo algoritmo de ordenamiento. Funciona revisando cada elemento de la lista que va a ser ordenada con el siguiente, intercambiándolos de posición si están en el orden equivocado. </w:t>
+      </w:r>
+    </w:p>
+    <w:p>
+      <w:pPr>
+        <w:pStyle w:val="Prrafodelista"/>
+        <w:ind w:left="360"/>
+        <w:rPr>
+          <w:sz w:val="28"/>
+          <w:lang w:val="es-AR"/>
+        </w:rPr>
+      </w:pPr>
+      <w:r>
+        <w:rPr>
+          <w:sz w:val="28"/>
+          <w:lang w:val="es-AR"/>
+        </w:rPr>
+        <w:t xml:space="preserve">Es necesario revisar varias veces toda la lista hasta que no se necesiten más intercambios, lo cual significa que la lista está ordenada. Este algoritmo obtiene su nombre de la forma con la que suben por la lista los elementos durante los intercambios, como si fueran pequeñas "burbujas". </w:t>
+      </w:r>
+    </w:p>
+    <w:p>
+      <w:pPr>
+        <w:pStyle w:val="Prrafodelista"/>
+        <w:ind w:left="360"/>
+        <w:rPr>
+          <w:color w:val="0070C0"/>
+          <w:sz w:val="28"/>
+          <w:u w:val="single"/>
+          <w:lang w:val="es-AR"/>
+        </w:rPr>
+      </w:pPr>
+      <w:r>
+        <w:rPr>
+          <w:sz w:val="28"/>
+          <w:lang w:val="es-AR"/>
+        </w:rPr>
+        <w:t>También es conocido como el método del intercambio directo. Dado que solo usa comparaciones para operar elementos, se lo considera un algoritmo de</w:t>
+      </w:r>
+      <w:r>
+        <w:rPr>
+          <w:sz w:val="28"/>
+          <w:lang w:val="es-AR"/>
+        </w:rPr>
+        <w:t xml:space="preserve"> </w:t>
+      </w:r>
+      <w:r>
+        <w:rPr>
+          <w:sz w:val="28"/>
+          <w:lang w:val="es-AR"/>
+        </w:rPr>
+        <w:t>comparación, siendo uno de los más sencillos de implementar.</w:t>
+      </w:r>
+    </w:p>
+    <w:p>
+      <w:pPr>
+        <w:rPr>
+          <w:sz w:val="28"/>
+          <w:lang w:val="es-AR"/>
+        </w:rPr>
+      </w:pPr>
+      <w:r>
+        <w:rPr>
+          <w:noProof/>
+          <w:color w:val="0070C0"/>
+          <w:sz w:val="28"/>
+          <w:u w:val="single"/>
+        </w:rPr>
+        <w:drawing>
+          <wp:anchor distT="0" distB="0" distL="114300" distR="114300" simplePos="0" relativeHeight="251659264" behindDoc="0" locked="0" layoutInCell="1" allowOverlap="1" wp14:anchorId="29E144A6" wp14:editId="42136A19">
+            <wp:simplePos x="0" y="0"/>
+            <wp:positionH relativeFrom="column">
+              <wp:posOffset>-243205</wp:posOffset>
+            </wp:positionH>
+            <wp:positionV relativeFrom="paragraph">
+              <wp:posOffset>10160</wp:posOffset>
+            </wp:positionV>
+            <wp:extent cx="5971540" cy="1635760"/>
+            <wp:effectExtent l="0" t="0" r="0" b="0"/>
+            <wp:wrapNone/>
+            <wp:docPr id="2" name="Imagen 2"/>
+            <wp:cNvGraphicFramePr>
+              <a:graphicFrameLocks xmlns:a="http://schemas.openxmlformats.org/drawingml/2006/main" noChangeAspect="1"/>
+            </wp:cNvGraphicFramePr>
+            <a:graphic xmlns:a="http://schemas.openxmlformats.org/drawingml/2006/main">
+              <a:graphicData uri="http://schemas.openxmlformats.org/drawingml/2006/picture">
+                <pic:pic xmlns:pic="http://schemas.openxmlformats.org/drawingml/2006/picture">
+                  <pic:nvPicPr>
+                    <pic:cNvPr id="2" name="10-orden.png"/>
+                    <pic:cNvPicPr/>
+                  </pic:nvPicPr>
+                  <pic:blipFill>
+                    <a:blip r:embed="rId6">
+                      <a:extLst>
+                        <a:ext uri="{28A0092B-C50C-407E-A947-70E740481C1C}">
+                          <a14:useLocalDpi xmlns:a14="http://schemas.microsoft.com/office/drawing/2010/main" val="0"/>
+                        </a:ext>
+                      </a:extLst>
+                    </a:blip>
+                    <a:stretch>
+                      <a:fillRect/>
+                    </a:stretch>
+                  </pic:blipFill>
+                  <pic:spPr>
+                    <a:xfrm>
+                      <a:off x="0" y="0"/>
+                      <a:ext cx="5971540" cy="1635760"/>
+                    </a:xfrm>
+                    <a:prstGeom prst="rect">
+                      <a:avLst/>
+                    </a:prstGeom>
+                  </pic:spPr>
+                </pic:pic>
+              </a:graphicData>
+            </a:graphic>
+            <wp14:sizeRelH relativeFrom="page">
+              <wp14:pctWidth>0</wp14:pctWidth>
+            </wp14:sizeRelH>
+            <wp14:sizeRelV relativeFrom="page">
+              <wp14:pctHeight>0</wp14:pctHeight>
+            </wp14:sizeRelV>
+          </wp:anchor>
+        </w:drawing>
+      </w:r>
+    </w:p>
+    <w:p>
+      <w:pPr>
+        <w:rPr>
+          <w:color w:val="000000" w:themeColor="text1"/>
+          <w:sz w:val="28"/>
+          <w:lang w:val="es-AR"/>
+        </w:rPr>
+      </w:pPr>
+    </w:p>
+    <w:p>
+      <w:pPr>
+        <w:rPr>
+          <w:color w:val="000000" w:themeColor="text1"/>
+          <w:sz w:val="28"/>
+          <w:lang w:val="es-AR"/>
+        </w:rPr>
+      </w:pPr>
+    </w:p>
+    <w:p>
+      <w:pPr>
+        <w:rPr>
+          <w:color w:val="000000" w:themeColor="text1"/>
+          <w:sz w:val="28"/>
+          <w:lang w:val="es-AR"/>
+        </w:rPr>
+      </w:pPr>
+    </w:p>
+    <w:p>
+      <w:pPr>
+        <w:rPr>
+          <w:color w:val="000000" w:themeColor="text1"/>
+          <w:sz w:val="28"/>
+          <w:lang w:val="es-AR"/>
+        </w:rPr>
+      </w:pPr>
+    </w:p>
+    <w:p>
+      <w:pPr>
+        <w:rPr>
+          <w:color w:val="000000" w:themeColor="text1"/>
+          <w:sz w:val="28"/>
+          <w:lang w:val="es-AR"/>
+        </w:rPr>
+      </w:pPr>
+    </w:p>
+    <w:p>
+      <w:pPr>
+        <w:ind w:firstLine="720"/>
+        <w:rPr>
+          <w:color w:val="000000" w:themeColor="text1"/>
+          <w:sz w:val="28"/>
+          <w:lang w:val="es-AR"/>
+        </w:rPr>
+      </w:pPr>
+      <w:r>
+        <w:rPr>
+          <w:color w:val="000000" w:themeColor="text1"/>
+          <w:sz w:val="28"/>
+          <w:lang w:val="es-AR"/>
+        </w:rPr>
+        <w:t>(Proceso de ordenamiento de la burbuja mejorada o intercambio)</w:t>
+      </w:r>
+    </w:p>
+    <w:p>
+      <w:pPr>
+        <w:rPr>
+          <w:color w:val="000000" w:themeColor="text1"/>
+          <w:sz w:val="28"/>
+          <w:lang w:val="es-AR"/>
+        </w:rPr>
+      </w:pPr>
+      <w:r>
+        <w:rPr>
+          <w:noProof/>
+          <w:color w:val="000000" w:themeColor="text1"/>
+          <w:sz w:val="28"/>
+        </w:rPr>
+        <w:drawing>
+          <wp:anchor distT="0" distB="0" distL="114300" distR="114300" simplePos="0" relativeHeight="251660288" behindDoc="0" locked="0" layoutInCell="1" allowOverlap="1" wp14:anchorId="00AD7C84" wp14:editId="1A8E82C9">
+            <wp:simplePos x="0" y="0"/>
+            <wp:positionH relativeFrom="margin">
+              <wp:align>center</wp:align>
+            </wp:positionH>
+            <wp:positionV relativeFrom="paragraph">
+              <wp:posOffset>452120</wp:posOffset>
+            </wp:positionV>
+            <wp:extent cx="3924300" cy="3000375"/>
+            <wp:effectExtent l="0" t="0" r="0" b="9525"/>
+            <wp:wrapNone/>
+            <wp:docPr id="3" name="Imagen 3"/>
+            <wp:cNvGraphicFramePr>
+              <a:graphicFrameLocks xmlns:a="http://schemas.openxmlformats.org/drawingml/2006/main" noChangeAspect="1"/>
+            </wp:cNvGraphicFramePr>
+            <a:graphic xmlns:a="http://schemas.openxmlformats.org/drawingml/2006/main">
+              <a:graphicData uri="http://schemas.openxmlformats.org/drawingml/2006/picture">
+                <pic:pic xmlns:pic="http://schemas.openxmlformats.org/drawingml/2006/picture">
+                  <pic:nvPicPr>
+                    <pic:cNvPr id="3" name="Sin título.png"/>
+                    <pic:cNvPicPr/>
+                  </pic:nvPicPr>
+                  <pic:blipFill>
+                    <a:blip r:embed="rId7">
+                      <a:extLst>
+                        <a:ext uri="{28A0092B-C50C-407E-A947-70E740481C1C}">
+                          <a14:useLocalDpi xmlns:a14="http://schemas.microsoft.com/office/drawing/2010/main" val="0"/>
+                        </a:ext>
+                      </a:extLst>
+                    </a:blip>
+                    <a:stretch>
+                      <a:fillRect/>
+                    </a:stretch>
+                  </pic:blipFill>
+                  <pic:spPr>
+                    <a:xfrm>
+                      <a:off x="0" y="0"/>
+                      <a:ext cx="3924300" cy="3000375"/>
+                    </a:xfrm>
+                    <a:prstGeom prst="rect">
+                      <a:avLst/>
+                    </a:prstGeom>
+                  </pic:spPr>
+                </pic:pic>
+              </a:graphicData>
+            </a:graphic>
+            <wp14:sizeRelH relativeFrom="page">
+              <wp14:pctWidth>0</wp14:pctWidth>
+            </wp14:sizeRelH>
+            <wp14:sizeRelV relativeFrom="page">
+              <wp14:pctHeight>0</wp14:pctHeight>
+            </wp14:sizeRelV>
+          </wp:anchor>
+        </w:drawing>
+      </w:r>
+      <w:r>
+        <w:rPr>
+          <w:color w:val="000000" w:themeColor="text1"/>
+          <w:sz w:val="28"/>
+          <w:lang w:val="es-AR"/>
+        </w:rPr>
+        <w:t>Una manera simple de expresar el ordenamiento de burbuja en pseudocódigo es la siguiente:</w:t>
+      </w:r>
+    </w:p>
+    <w:p>
+      <w:pPr>
+        <w:rPr>
+          <w:color w:val="000000" w:themeColor="text1"/>
+          <w:sz w:val="28"/>
+          <w:lang w:val="es-AR"/>
+        </w:rPr>
+      </w:pPr>
+    </w:p>
+    <w:p>
+      <w:pPr>
+        <w:rPr>
+          <w:color w:val="000000" w:themeColor="text1"/>
+          <w:sz w:val="28"/>
+          <w:lang w:val="es-AR"/>
+        </w:rPr>
+      </w:pPr>
+    </w:p>
+    <w:p>
+      <w:pPr>
+        <w:rPr>
+          <w:color w:val="000000" w:themeColor="text1"/>
+          <w:sz w:val="28"/>
+          <w:lang w:val="es-AR"/>
+        </w:rPr>
+      </w:pPr>
+    </w:p>
+    <w:p>
+      <w:pPr>
+        <w:rPr>
+          <w:color w:val="000000" w:themeColor="text1"/>
+          <w:sz w:val="28"/>
+          <w:lang w:val="es-AR"/>
+        </w:rPr>
+      </w:pPr>
+    </w:p>
+    <w:p>
+      <w:pPr>
+        <w:rPr>
+          <w:color w:val="000000" w:themeColor="text1"/>
+          <w:sz w:val="28"/>
+          <w:lang w:val="es-AR"/>
+        </w:rPr>
+      </w:pPr>
+    </w:p>
+    <w:p>
+      <w:pPr>
+        <w:rPr>
+          <w:color w:val="000000" w:themeColor="text1"/>
+          <w:sz w:val="28"/>
+          <w:lang w:val="es-AR"/>
+        </w:rPr>
+      </w:pPr>
+    </w:p>
+    <w:p>
+      <w:pPr>
+        <w:rPr>
+          <w:color w:val="000000" w:themeColor="text1"/>
+          <w:sz w:val="28"/>
+          <w:lang w:val="es-AR"/>
+        </w:rPr>
+      </w:pPr>
+    </w:p>
+    <w:p>
+      <w:pPr>
+        <w:rPr>
+          <w:color w:val="000000" w:themeColor="text1"/>
+          <w:sz w:val="28"/>
+          <w:lang w:val="es-AR"/>
+        </w:rPr>
+      </w:pPr>
+      <w:r>
+        <w:rPr>
+          <w:color w:val="000000" w:themeColor="text1"/>
+          <w:sz w:val="28"/>
+          <w:lang w:val="es-AR"/>
+        </w:rPr>
+        <w:lastRenderedPageBreak/>
+        <w:t>Este algoritmo realiza el ordenamiento o reordenamiento de una lista a de n valores, en este caso de n términos numerados del 0 al n-1; consta de dos bucles anidados, uno con el índice i, que da un tamaño menor al recorrido de la burbuja en sentido inverso de 2 a n, y un segundo bucle con el índice j, con un recorrido desde 0 hasta n-i, para cada iteración del primer bucle, que</w:t>
+      </w:r>
+      <w:r>
+        <w:rPr>
+          <w:color w:val="000000" w:themeColor="text1"/>
+          <w:sz w:val="28"/>
+          <w:lang w:val="es-AR"/>
+        </w:rPr>
+        <w:t xml:space="preserve"> indica el lugar de la burbuja.</w:t>
+      </w:r>
+    </w:p>
+    <w:p>
+      <w:pPr>
+        <w:rPr>
+          <w:color w:val="000000" w:themeColor="text1"/>
+          <w:sz w:val="28"/>
+          <w:lang w:val="es-AR"/>
+        </w:rPr>
+      </w:pPr>
+      <w:r>
+        <w:rPr>
+          <w:color w:val="000000" w:themeColor="text1"/>
+          <w:sz w:val="28"/>
+          <w:lang w:val="es-AR"/>
+        </w:rPr>
+        <w:t>La burbuja son dos términos de la lista seguidos, j y j+1, que se comparan: si el primero es mayor que el segun</w:t>
+      </w:r>
+      <w:r>
+        <w:rPr>
+          <w:color w:val="000000" w:themeColor="text1"/>
+          <w:sz w:val="28"/>
+          <w:lang w:val="es-AR"/>
+        </w:rPr>
+        <w:t>do sus valores se intercambian.</w:t>
+      </w:r>
+    </w:p>
+    <w:p>
+      <w:pPr>
+        <w:rPr>
+          <w:color w:val="000000" w:themeColor="text1"/>
+          <w:sz w:val="28"/>
+          <w:lang w:val="es-AR"/>
+        </w:rPr>
+      </w:pPr>
+      <w:r>
+        <w:rPr>
+          <w:color w:val="000000" w:themeColor="text1"/>
+          <w:sz w:val="28"/>
+          <w:lang w:val="es-AR"/>
+        </w:rPr>
+        <w:t>Esta comparación se repite en el centro de los dos bucles, dando lugar a una lista ordenada. Puede verse que el número de repeticiones solo depende de n y no del orden de los términos, esto es, si pasamos al algoritmo una lista ya ordenada, realizará todas las comparaciones exactamente igual que para una lista no ordenada. Esta es una característica de este algoritmo. Luego veremos una variante que evita este inconveniente.</w:t>
+      </w:r>
     </w:p>
     <w:sectPr>
       <w:pgSz w:w="12240" w:h="15840"/>
@@ -1693,7 +2333,7 @@
       <w:lvlText w:val="%1)"/>
       <w:lvlJc w:val="left"/>
       <w:pPr>
-        <w:ind w:left="720" w:hanging="360"/>
+        <w:ind w:left="360" w:hanging="360"/>
       </w:pPr>
     </w:lvl>
     <w:lvl w:ilvl="1" w:tplc="04090019" w:tentative="1">

</xml_diff>